<commit_message>
Projeto Sprint 1(Arquitetura da solução; Funcionalidade Cadastro)
</commit_message>
<xml_diff>
--- a/docs/Interacao Sociais Sprint 1.docx
+++ b/docs/Interacao Sociais Sprint 1.docx
@@ -406,77 +406,65 @@
                 <w:sz w:val="18"/>
                 <w:szCs w:val="18"/>
               </w:rPr>
-              <w:t>20 pts</w:t>
-            </w:r>
-          </w:p>
-        </w:tc>
-        <w:tc>
-          <w:tcPr>
-            <w:tcW w:w="1215" w:type="dxa"/>
-            <w:shd w:val="clear" w:color="auto" w:fill="CCCCCC"/>
-            <w:tcMar>
-              <w:top w:w="100" w:type="dxa"/>
-              <w:left w:w="100" w:type="dxa"/>
-              <w:bottom w:w="100" w:type="dxa"/>
-              <w:right w:w="100" w:type="dxa"/>
-            </w:tcMar>
-          </w:tcPr>
-          <w:p>
-            <w:pPr>
-              <w:widowControl w:val="0"/>
-              <w:spacing w:line="240" w:lineRule="auto"/>
-              <w:jc w:val="center"/>
+              <w:t xml:space="preserve">20 </w:t>
+            </w:r>
+            <w:proofErr w:type="spellStart"/>
+            <w:r>
               <w:rPr>
                 <w:b/>
                 <w:sz w:val="18"/>
                 <w:szCs w:val="18"/>
               </w:rPr>
-            </w:pPr>
-            <w:r>
+              <w:t>pts</w:t>
+            </w:r>
+            <w:proofErr w:type="spellEnd"/>
+          </w:p>
+        </w:tc>
+        <w:tc>
+          <w:tcPr>
+            <w:tcW w:w="1215" w:type="dxa"/>
+            <w:shd w:val="clear" w:color="auto" w:fill="CCCCCC"/>
+            <w:tcMar>
+              <w:top w:w="100" w:type="dxa"/>
+              <w:left w:w="100" w:type="dxa"/>
+              <w:bottom w:w="100" w:type="dxa"/>
+              <w:right w:w="100" w:type="dxa"/>
+            </w:tcMar>
+          </w:tcPr>
+          <w:p>
+            <w:pPr>
+              <w:widowControl w:val="0"/>
+              <w:spacing w:line="240" w:lineRule="auto"/>
+              <w:jc w:val="center"/>
               <w:rPr>
                 <w:b/>
                 <w:sz w:val="18"/>
                 <w:szCs w:val="18"/>
               </w:rPr>
-              <w:t>15 pts</w:t>
-            </w:r>
-          </w:p>
-        </w:tc>
-        <w:tc>
-          <w:tcPr>
-            <w:tcW w:w="1200" w:type="dxa"/>
-            <w:shd w:val="clear" w:color="auto" w:fill="CCCCCC"/>
-            <w:tcMar>
-              <w:top w:w="100" w:type="dxa"/>
-              <w:left w:w="100" w:type="dxa"/>
-              <w:bottom w:w="100" w:type="dxa"/>
-              <w:right w:w="100" w:type="dxa"/>
-            </w:tcMar>
-          </w:tcPr>
-          <w:p>
-            <w:pPr>
-              <w:widowControl w:val="0"/>
-              <w:spacing w:line="240" w:lineRule="auto"/>
-              <w:jc w:val="center"/>
+            </w:pPr>
+            <w:r>
               <w:rPr>
                 <w:b/>
                 <w:sz w:val="18"/>
                 <w:szCs w:val="18"/>
               </w:rPr>
-            </w:pPr>
+              <w:t xml:space="preserve">15 </w:t>
+            </w:r>
+            <w:proofErr w:type="spellStart"/>
             <w:r>
               <w:rPr>
                 <w:b/>
                 <w:sz w:val="18"/>
                 <w:szCs w:val="18"/>
               </w:rPr>
-              <w:t>15 pts</w:t>
-            </w:r>
-          </w:p>
-        </w:tc>
-        <w:tc>
-          <w:tcPr>
-            <w:tcW w:w="1215" w:type="dxa"/>
+              <w:t>pts</w:t>
+            </w:r>
+            <w:proofErr w:type="spellEnd"/>
+          </w:p>
+        </w:tc>
+        <w:tc>
+          <w:tcPr>
+            <w:tcW w:w="1200" w:type="dxa"/>
             <w:shd w:val="clear" w:color="auto" w:fill="CCCCCC"/>
             <w:tcMar>
               <w:top w:w="100" w:type="dxa"/>
@@ -502,40 +490,102 @@
                 <w:sz w:val="18"/>
                 <w:szCs w:val="18"/>
               </w:rPr>
-              <w:t>15 pts</w:t>
-            </w:r>
-          </w:p>
-        </w:tc>
-        <w:tc>
-          <w:tcPr>
-            <w:tcW w:w="1755" w:type="dxa"/>
-            <w:shd w:val="clear" w:color="auto" w:fill="CCCCCC"/>
-            <w:tcMar>
-              <w:top w:w="100" w:type="dxa"/>
-              <w:left w:w="100" w:type="dxa"/>
-              <w:bottom w:w="100" w:type="dxa"/>
-              <w:right w:w="100" w:type="dxa"/>
-            </w:tcMar>
-          </w:tcPr>
-          <w:p>
-            <w:pPr>
-              <w:widowControl w:val="0"/>
-              <w:spacing w:line="240" w:lineRule="auto"/>
-              <w:jc w:val="center"/>
+              <w:t xml:space="preserve">15 </w:t>
+            </w:r>
+            <w:proofErr w:type="spellStart"/>
+            <w:r>
               <w:rPr>
                 <w:b/>
                 <w:sz w:val="18"/>
                 <w:szCs w:val="18"/>
               </w:rPr>
-            </w:pPr>
-            <w:r>
+              <w:t>pts</w:t>
+            </w:r>
+            <w:proofErr w:type="spellEnd"/>
+          </w:p>
+        </w:tc>
+        <w:tc>
+          <w:tcPr>
+            <w:tcW w:w="1215" w:type="dxa"/>
+            <w:shd w:val="clear" w:color="auto" w:fill="CCCCCC"/>
+            <w:tcMar>
+              <w:top w:w="100" w:type="dxa"/>
+              <w:left w:w="100" w:type="dxa"/>
+              <w:bottom w:w="100" w:type="dxa"/>
+              <w:right w:w="100" w:type="dxa"/>
+            </w:tcMar>
+          </w:tcPr>
+          <w:p>
+            <w:pPr>
+              <w:widowControl w:val="0"/>
+              <w:spacing w:line="240" w:lineRule="auto"/>
+              <w:jc w:val="center"/>
               <w:rPr>
                 <w:b/>
                 <w:sz w:val="18"/>
                 <w:szCs w:val="18"/>
               </w:rPr>
-              <w:t>35 pts</w:t>
-            </w:r>
+            </w:pPr>
+            <w:r>
+              <w:rPr>
+                <w:b/>
+                <w:sz w:val="18"/>
+                <w:szCs w:val="18"/>
+              </w:rPr>
+              <w:t xml:space="preserve">15 </w:t>
+            </w:r>
+            <w:proofErr w:type="spellStart"/>
+            <w:r>
+              <w:rPr>
+                <w:b/>
+                <w:sz w:val="18"/>
+                <w:szCs w:val="18"/>
+              </w:rPr>
+              <w:t>pts</w:t>
+            </w:r>
+            <w:proofErr w:type="spellEnd"/>
+          </w:p>
+        </w:tc>
+        <w:tc>
+          <w:tcPr>
+            <w:tcW w:w="1755" w:type="dxa"/>
+            <w:shd w:val="clear" w:color="auto" w:fill="CCCCCC"/>
+            <w:tcMar>
+              <w:top w:w="100" w:type="dxa"/>
+              <w:left w:w="100" w:type="dxa"/>
+              <w:bottom w:w="100" w:type="dxa"/>
+              <w:right w:w="100" w:type="dxa"/>
+            </w:tcMar>
+          </w:tcPr>
+          <w:p>
+            <w:pPr>
+              <w:widowControl w:val="0"/>
+              <w:spacing w:line="240" w:lineRule="auto"/>
+              <w:jc w:val="center"/>
+              <w:rPr>
+                <w:b/>
+                <w:sz w:val="18"/>
+                <w:szCs w:val="18"/>
+              </w:rPr>
+            </w:pPr>
+            <w:r>
+              <w:rPr>
+                <w:b/>
+                <w:sz w:val="18"/>
+                <w:szCs w:val="18"/>
+              </w:rPr>
+              <w:t xml:space="preserve">35 </w:t>
+            </w:r>
+            <w:proofErr w:type="spellStart"/>
+            <w:r>
+              <w:rPr>
+                <w:b/>
+                <w:sz w:val="18"/>
+                <w:szCs w:val="18"/>
+              </w:rPr>
+              <w:t>pts</w:t>
+            </w:r>
+            <w:proofErr w:type="spellEnd"/>
           </w:p>
         </w:tc>
       </w:tr>
@@ -1219,8 +1269,17 @@
                 <w:sz w:val="18"/>
                 <w:szCs w:val="18"/>
               </w:rPr>
-              <w:t>Omar Krauss</w:t>
-            </w:r>
+              <w:t xml:space="preserve">Omar </w:t>
+            </w:r>
+            <w:proofErr w:type="spellStart"/>
+            <w:r>
+              <w:rPr>
+                <w:sz w:val="18"/>
+                <w:szCs w:val="18"/>
+              </w:rPr>
+              <w:t>Krauss</w:t>
+            </w:r>
+            <w:proofErr w:type="spellEnd"/>
           </w:p>
         </w:tc>
         <w:tc>
@@ -1446,6 +1505,7 @@
           <w:docPartUnique/>
         </w:docPartObj>
       </w:sdtPr>
+      <w:sdtEndPr/>
       <w:sdtContent>
         <w:p>
           <w:pPr>
@@ -3195,29 +3255,55 @@
           <w:sz w:val="14"/>
           <w:szCs w:val="14"/>
         </w:rPr>
-        <w:t xml:space="preserve">     </w:t>
-      </w:r>
-      <w:r>
-        <w:t>Fornecer um espaço para que as pessoas que tenham o transtorno possam buscar ajuda de pessoas especializadas de forma rápida e acessível;</w:t>
-      </w:r>
-    </w:p>
-    <w:p>
-      <w:pPr>
-        <w:spacing w:before="240" w:after="240"/>
-        <w:ind w:left="1080" w:hanging="360"/>
-      </w:pPr>
-      <w:r>
-        <w:t>●</w:t>
-      </w:r>
+        <w:t xml:space="preserve">   </w:t>
+      </w:r>
+      <w:proofErr w:type="gramStart"/>
       <w:r>
         <w:rPr>
           <w:sz w:val="14"/>
           <w:szCs w:val="14"/>
         </w:rPr>
-        <w:t xml:space="preserve">     </w:t>
-      </w:r>
-      <w:r>
-        <w:t>Conectar psicólogos credenciados com possíveis pacientes.</w:t>
+        <w:t xml:space="preserve">  </w:t>
+      </w:r>
+      <w:proofErr w:type="spellStart"/>
+      <w:r>
+        <w:t>Fornecer</w:t>
+      </w:r>
+      <w:proofErr w:type="spellEnd"/>
+      <w:proofErr w:type="gramEnd"/>
+      <w:r>
+        <w:t xml:space="preserve"> um espaço para que as pessoas que tenham o transtorno possam buscar ajuda de pessoas especializadas de forma rápida e acessível;</w:t>
+      </w:r>
+    </w:p>
+    <w:p>
+      <w:pPr>
+        <w:spacing w:before="240" w:after="240"/>
+        <w:ind w:left="1080" w:hanging="360"/>
+      </w:pPr>
+      <w:r>
+        <w:t>●</w:t>
+      </w:r>
+      <w:r>
+        <w:rPr>
+          <w:sz w:val="14"/>
+          <w:szCs w:val="14"/>
+        </w:rPr>
+        <w:t xml:space="preserve">   </w:t>
+      </w:r>
+      <w:proofErr w:type="gramStart"/>
+      <w:r>
+        <w:rPr>
+          <w:sz w:val="14"/>
+          <w:szCs w:val="14"/>
+        </w:rPr>
+        <w:t xml:space="preserve">  </w:t>
+      </w:r>
+      <w:r>
+        <w:t>Conectar</w:t>
+      </w:r>
+      <w:proofErr w:type="gramEnd"/>
+      <w:r>
+        <w:t xml:space="preserve"> psicólogos credenciados com possíveis pacientes.</w:t>
       </w:r>
     </w:p>
     <w:p>
@@ -3254,10 +3340,21 @@
         <w:rPr>
           <w:i/>
         </w:rPr>
-        <w:t>“A fobia social afeta cerca de 9% das mulheres e 7% dos homens, mas a prevalência ao longo da vida pode ser de pelo menos 13% da população no geral”</w:t>
-      </w:r>
-      <w:r>
-        <w:t>.(DUARTE, et al; 2017).  Os sintomas aparecem durante a infância, entretanto para ser considerado um transtorno é necessário que isto se prolongue até os 13 anos de idade.</w:t>
+        <w:t>“A fobia social afeta cerca de 9% das mulheres e 7% dos homens, mas a prevalência ao longo da vida pode ser de pelo menos 13% da população no geral</w:t>
+      </w:r>
+      <w:proofErr w:type="gramStart"/>
+      <w:r>
+        <w:rPr>
+          <w:i/>
+        </w:rPr>
+        <w:t>”</w:t>
+      </w:r>
+      <w:r>
+        <w:t>.(</w:t>
+      </w:r>
+      <w:proofErr w:type="gramEnd"/>
+      <w:r>
+        <w:t>DUARTE, et al; 2017).  Os sintomas aparecem durante a infância, entretanto para ser considerado um transtorno é necessário que isto se prolongue até os 13 anos de idade.</w:t>
       </w:r>
       <w:r>
         <w:tab/>
@@ -3613,7 +3710,15 @@
               <w:t>Ocupação</w:t>
             </w:r>
             <w:r>
-              <w:t xml:space="preserve">: Estudante do ensino médio em escola pública, faz parte de programa do governo de arte e cultura, influencer digital com seu pseudônimo </w:t>
+              <w:t xml:space="preserve">: Estudante do ensino médio em escola pública, faz parte de programa do governo de arte e cultura, </w:t>
+            </w:r>
+            <w:proofErr w:type="spellStart"/>
+            <w:r>
+              <w:t>influencer</w:t>
+            </w:r>
+            <w:proofErr w:type="spellEnd"/>
+            <w:r>
+              <w:t xml:space="preserve"> digital com seu pseudônimo </w:t>
             </w:r>
           </w:p>
         </w:tc>
@@ -3683,8 +3788,13 @@
               <w:spacing w:line="240" w:lineRule="auto"/>
               <w:jc w:val="left"/>
             </w:pPr>
-            <w:r>
-              <w:t>Facebook.</w:t>
+            <w:proofErr w:type="spellStart"/>
+            <w:r>
+              <w:t>Facebook</w:t>
+            </w:r>
+            <w:proofErr w:type="spellEnd"/>
+            <w:r>
+              <w:t>.</w:t>
             </w:r>
           </w:p>
           <w:p>
@@ -3725,8 +3835,13 @@
               <w:spacing w:line="240" w:lineRule="auto"/>
               <w:jc w:val="left"/>
             </w:pPr>
-            <w:r>
-              <w:t>DevianArt.</w:t>
+            <w:proofErr w:type="spellStart"/>
+            <w:r>
+              <w:t>DevianArt</w:t>
+            </w:r>
+            <w:proofErr w:type="spellEnd"/>
+            <w:r>
+              <w:t>.</w:t>
             </w:r>
           </w:p>
           <w:p>
@@ -3746,8 +3861,13 @@
               <w:spacing w:line="240" w:lineRule="auto"/>
               <w:jc w:val="left"/>
             </w:pPr>
-            <w:r>
-              <w:t>Telegram.</w:t>
+            <w:proofErr w:type="spellStart"/>
+            <w:r>
+              <w:t>Telegram</w:t>
+            </w:r>
+            <w:proofErr w:type="spellEnd"/>
+            <w:r>
+              <w:t>.</w:t>
             </w:r>
           </w:p>
           <w:p>
@@ -4062,8 +4182,13 @@
               <w:spacing w:line="240" w:lineRule="auto"/>
               <w:jc w:val="left"/>
             </w:pPr>
-            <w:r>
-              <w:t>Memes.</w:t>
+            <w:proofErr w:type="spellStart"/>
+            <w:r>
+              <w:t>Memes</w:t>
+            </w:r>
+            <w:proofErr w:type="spellEnd"/>
+            <w:r>
+              <w:t>.</w:t>
             </w:r>
           </w:p>
           <w:p>
@@ -4253,13 +4378,23 @@
                 <w:szCs w:val="24"/>
               </w:rPr>
             </w:pPr>
+            <w:proofErr w:type="spellStart"/>
             <w:r>
               <w:rPr>
                 <w:b/>
                 <w:sz w:val="24"/>
                 <w:szCs w:val="24"/>
               </w:rPr>
-              <w:t>Ellizabeth Silva</w:t>
+              <w:t>Ellizabeth</w:t>
+            </w:r>
+            <w:proofErr w:type="spellEnd"/>
+            <w:r>
+              <w:rPr>
+                <w:b/>
+                <w:sz w:val="24"/>
+                <w:szCs w:val="24"/>
+              </w:rPr>
+              <w:t xml:space="preserve"> Silva</w:t>
             </w:r>
           </w:p>
         </w:tc>
@@ -4421,8 +4556,13 @@
               <w:spacing w:line="240" w:lineRule="auto"/>
               <w:jc w:val="left"/>
             </w:pPr>
-            <w:r>
-              <w:t>Facebook.</w:t>
+            <w:proofErr w:type="spellStart"/>
+            <w:r>
+              <w:t>Facebook</w:t>
+            </w:r>
+            <w:proofErr w:type="spellEnd"/>
+            <w:r>
+              <w:t>.</w:t>
             </w:r>
           </w:p>
           <w:p>
@@ -4540,7 +4680,15 @@
               <w:jc w:val="left"/>
             </w:pPr>
             <w:r>
-              <w:t xml:space="preserve">Sonha em ver seus projetos comunitários. alcançando a todos </w:t>
+              <w:t xml:space="preserve">Sonha em ver seus projetos comunitários. </w:t>
+            </w:r>
+            <w:proofErr w:type="gramStart"/>
+            <w:r>
+              <w:t>alcançando</w:t>
+            </w:r>
+            <w:proofErr w:type="gramEnd"/>
+            <w:r>
+              <w:t xml:space="preserve"> a todos </w:t>
             </w:r>
           </w:p>
           <w:p>
@@ -5098,8 +5246,13 @@
               <w:spacing w:line="240" w:lineRule="auto"/>
               <w:jc w:val="left"/>
             </w:pPr>
-            <w:r>
-              <w:t>Facebook.</w:t>
+            <w:proofErr w:type="spellStart"/>
+            <w:r>
+              <w:t>Facebook</w:t>
+            </w:r>
+            <w:proofErr w:type="spellEnd"/>
+            <w:r>
+              <w:t>.</w:t>
             </w:r>
           </w:p>
           <w:p>
@@ -5126,8 +5279,13 @@
               <w:spacing w:line="240" w:lineRule="auto"/>
               <w:jc w:val="left"/>
             </w:pPr>
-            <w:r>
-              <w:t>Steam.</w:t>
+            <w:proofErr w:type="spellStart"/>
+            <w:r>
+              <w:t>Steam</w:t>
+            </w:r>
+            <w:proofErr w:type="spellEnd"/>
+            <w:r>
+              <w:t>.</w:t>
             </w:r>
           </w:p>
           <w:p>
@@ -6090,8 +6248,13 @@
               <w:ind w:left="100"/>
               <w:jc w:val="left"/>
             </w:pPr>
-            <w:r>
-              <w:t>Ellizabeth Silva</w:t>
+            <w:proofErr w:type="spellStart"/>
+            <w:r>
+              <w:t>Ellizabeth</w:t>
+            </w:r>
+            <w:proofErr w:type="spellEnd"/>
+            <w:r>
+              <w:t xml:space="preserve"> Silva</w:t>
             </w:r>
           </w:p>
         </w:tc>
@@ -6176,8 +6339,13 @@
               <w:ind w:left="100"/>
               <w:jc w:val="left"/>
             </w:pPr>
-            <w:r>
-              <w:t>Ellizabeth Silva</w:t>
+            <w:proofErr w:type="spellStart"/>
+            <w:r>
+              <w:t>Ellizabeth</w:t>
+            </w:r>
+            <w:proofErr w:type="spellEnd"/>
+            <w:r>
+              <w:t xml:space="preserve"> Silva</w:t>
             </w:r>
           </w:p>
         </w:tc>
@@ -7872,8 +8040,16 @@
               <w:rPr>
                 <w:highlight w:val="white"/>
               </w:rPr>
-              <w:t>O aplicativo deve se restringir às tecnologias básicas da Web no Frontend</w:t>
-            </w:r>
+              <w:t xml:space="preserve">O aplicativo deve se restringir às tecnologias básicas da Web no </w:t>
+            </w:r>
+            <w:proofErr w:type="spellStart"/>
+            <w:r>
+              <w:rPr>
+                <w:highlight w:val="white"/>
+              </w:rPr>
+              <w:t>Frontend</w:t>
+            </w:r>
+            <w:proofErr w:type="spellEnd"/>
           </w:p>
         </w:tc>
       </w:tr>
@@ -8214,9 +8390,11 @@
               <w:spacing w:line="240" w:lineRule="auto"/>
               <w:jc w:val="center"/>
             </w:pPr>
+            <w:proofErr w:type="spellStart"/>
             <w:r>
               <w:t>Trello</w:t>
             </w:r>
+            <w:proofErr w:type="spellEnd"/>
           </w:p>
         </w:tc>
         <w:tc>
@@ -8325,7 +8503,15 @@
         <w:ind w:firstLine="720"/>
       </w:pPr>
       <w:r>
-        <w:t xml:space="preserve">Para organização e distribuição das tarefas do projeto, a equipe está utilizando o Trello estruturado com as seguintes listas: </w:t>
+        <w:t xml:space="preserve">Para organização e distribuição das tarefas do projeto, a equipe está utilizando o </w:t>
+      </w:r>
+      <w:proofErr w:type="spellStart"/>
+      <w:r>
+        <w:t>Trello</w:t>
+      </w:r>
+      <w:proofErr w:type="spellEnd"/>
+      <w:r>
+        <w:t xml:space="preserve"> estruturado com as seguintes listas: </w:t>
       </w:r>
     </w:p>
     <w:p/>
@@ -8450,7 +8636,15 @@
         <w:t>Figura 1</w:t>
       </w:r>
       <w:r>
-        <w:t xml:space="preserve"> - Tela do Trello utilizada pelo grupo</w:t>
+        <w:t xml:space="preserve"> - Tela do </w:t>
+      </w:r>
+      <w:proofErr w:type="spellStart"/>
+      <w:r>
+        <w:t>Trello</w:t>
+      </w:r>
+      <w:proofErr w:type="spellEnd"/>
+      <w:r>
+        <w:t xml:space="preserve"> utilizada pelo grupo</w:t>
       </w:r>
     </w:p>
     <w:p>
@@ -8496,7 +8690,15 @@
     </w:p>
     <w:p>
       <w:r>
-        <w:t>Nesta seção são apresentados os detalhes técnicos da solução criada pelo equipe, tratando da Arquitetura da Solução, as estruturas de dados e as telas já implementadas.</w:t>
+        <w:t xml:space="preserve">Nesta seção são apresentados os detalhes técnicos da solução criada </w:t>
+      </w:r>
+      <w:proofErr w:type="gramStart"/>
+      <w:r>
+        <w:t>pelo equipe</w:t>
+      </w:r>
+      <w:proofErr w:type="gramEnd"/>
+      <w:r>
+        <w:t>, tratando da Arquitetura da Solução, as estruturas de dados e as telas já implementadas.</w:t>
       </w:r>
     </w:p>
     <w:p>
@@ -8672,11 +8874,19 @@
           <w:numId w:val="8"/>
         </w:numPr>
       </w:pPr>
+      <w:proofErr w:type="spellStart"/>
       <w:r>
         <w:rPr>
           <w:b/>
         </w:rPr>
-        <w:t>Login/Senha</w:t>
+        <w:t>Login</w:t>
+      </w:r>
+      <w:proofErr w:type="spellEnd"/>
+      <w:r>
+        <w:rPr>
+          <w:b/>
+        </w:rPr>
+        <w:t>/Senha</w:t>
       </w:r>
       <w:r>
         <w:t xml:space="preserve">- Conjunto de dados que operam juntos para identificar e distinguir cada usuário </w:t>
@@ -8723,13 +8933,25 @@
           <w:numId w:val="8"/>
         </w:numPr>
       </w:pPr>
-      <w:bookmarkStart w:id="27" w:name="_GoBack"/>
-      <w:bookmarkEnd w:id="27"/>
       <w:r>
         <w:rPr>
           <w:b/>
         </w:rPr>
-        <w:t xml:space="preserve">API Google Maps </w:t>
+        <w:t xml:space="preserve">API Google </w:t>
+      </w:r>
+      <w:proofErr w:type="spellStart"/>
+      <w:r>
+        <w:rPr>
+          <w:b/>
+        </w:rPr>
+        <w:t>Maps</w:t>
+      </w:r>
+      <w:proofErr w:type="spellEnd"/>
+      <w:r>
+        <w:rPr>
+          <w:b/>
+        </w:rPr>
+        <w:t xml:space="preserve"> </w:t>
       </w:r>
       <w:r>
         <w:t>– Para calcular a distância entre os pacientes e psicólogos, e assim os usuários poderão delimitar um range como filtro.</w:t>
@@ -8774,13 +8996,13 @@
       <w:pPr>
         <w:pStyle w:val="Ttulo3"/>
       </w:pPr>
-      <w:bookmarkStart w:id="28" w:name="_xo3n84rz8b9x" w:colFirst="0" w:colLast="0"/>
-      <w:bookmarkStart w:id="29" w:name="_Toc53138839"/>
+      <w:bookmarkStart w:id="27" w:name="_xo3n84rz8b9x" w:colFirst="0" w:colLast="0"/>
+      <w:bookmarkStart w:id="28" w:name="_Toc53138839"/>
+      <w:bookmarkEnd w:id="27"/>
+      <w:r>
+        <w:t>Hospedagem</w:t>
+      </w:r>
       <w:bookmarkEnd w:id="28"/>
-      <w:r>
-        <w:t>Hospedagem</w:t>
-      </w:r>
-      <w:bookmarkEnd w:id="29"/>
     </w:p>
     <w:p>
       <w:r>
@@ -8789,39 +9011,63 @@
     </w:p>
     <w:p/>
     <w:p>
-      <w:pPr>
-        <w:jc w:val="center"/>
+      <w:r>
         <w:rPr>
           <w:color w:val="4F81BD" w:themeColor="accent1"/>
           <w:u w:val="single"/>
         </w:rPr>
-      </w:pPr>
-      <w:r>
+        <w:t>https://tiaw-pmg-cc-t-20202-interacoes-sociais.christiansamue1.repl.co</w:t>
+      </w:r>
+    </w:p>
+    <w:p/>
+    <w:p>
+      <w:r>
+        <w:t>A publicação do site no Repl.it é feita por meio de uma submissão do projeto (</w:t>
+      </w:r>
+      <w:proofErr w:type="spellStart"/>
+      <w:r>
+        <w:t>push</w:t>
+      </w:r>
+      <w:proofErr w:type="spellEnd"/>
+      <w:r>
+        <w:t xml:space="preserve">) via </w:t>
+      </w:r>
+      <w:proofErr w:type="spellStart"/>
+      <w:r>
+        <w:t>git</w:t>
+      </w:r>
+      <w:proofErr w:type="spellEnd"/>
+      <w:r>
+        <w:t xml:space="preserve"> para o repositório remoto que se encontra no endereço: </w:t>
+      </w:r>
+    </w:p>
+    <w:p>
+      <w:pPr>
+        <w:rPr>
+          <w:sz w:val="32"/>
+          <w:szCs w:val="32"/>
+        </w:rPr>
+      </w:pPr>
+    </w:p>
+    <w:p>
+      <w:pPr>
         <w:rPr>
           <w:color w:val="4F81BD" w:themeColor="accent1"/>
           <w:u w:val="single"/>
         </w:rPr>
-        <w:t>*********************************</w:t>
-      </w:r>
-    </w:p>
-    <w:p/>
-    <w:p>
-      <w:r>
-        <w:t xml:space="preserve">A publicação do site no Repl.it é feita por meio de uma submissão do projeto (push) via git para o repositório remoto que se encontra no endereço: </w:t>
-      </w:r>
-    </w:p>
-    <w:p>
-      <w:hyperlink r:id="rId14">
-        <w:r>
-          <w:rPr>
-            <w:color w:val="1155CC"/>
-            <w:u w:val="single"/>
-          </w:rPr>
-          <w:t>***************************************</w:t>
-        </w:r>
-      </w:hyperlink>
-    </w:p>
-    <w:p/>
+      </w:pPr>
+      <w:r>
+        <w:rPr>
+          <w:color w:val="4F81BD" w:themeColor="accent1"/>
+          <w:u w:val="single"/>
+        </w:rPr>
+        <w:t>https://repl.it/@ChristianSamue1/tiaw-pmg-cc-t-20202-interacoes-sociais</w:t>
+      </w:r>
+    </w:p>
+    <w:p>
+      <w:bookmarkStart w:id="29" w:name="_GoBack"/>
+      <w:bookmarkEnd w:id="29"/>
+    </w:p>
     <w:p>
       <w:pPr>
         <w:pStyle w:val="Ttulo3"/>
@@ -8861,7 +9107,7 @@
                     <pic:cNvPicPr/>
                   </pic:nvPicPr>
                   <pic:blipFill>
-                    <a:blip r:embed="rId15" cstate="print">
+                    <a:blip r:embed="rId14" cstate="print">
                       <a:extLst>
                         <a:ext uri="{28A0092B-C50C-407E-A947-70E740481C1C}">
                           <a14:useLocalDpi xmlns:a14="http://schemas.microsoft.com/office/drawing/2010/main" val="0"/>
@@ -8906,7 +9152,15 @@
     </w:p>
     <w:p>
       <w:r>
-        <w:t>Páginas desenvolvidas com HTML, CSS e JavaScript. O bootstrap é utilizado para facilitar o desenvolvimento das páginas com componentes pré-moldados, o bootstrap também auxilia na responsividade do site</w:t>
+        <w:t xml:space="preserve">Páginas desenvolvidas com HTML, CSS e JavaScript. O bootstrap é utilizado para facilitar o desenvolvimento das páginas com componentes pré-moldados, o bootstrap também auxilia na </w:t>
+      </w:r>
+      <w:proofErr w:type="spellStart"/>
+      <w:r>
+        <w:t>responsividade</w:t>
+      </w:r>
+      <w:proofErr w:type="spellEnd"/>
+      <w:r>
+        <w:t xml:space="preserve"> do site</w:t>
       </w:r>
       <w:r>
         <w:br/>
@@ -8939,7 +9193,6 @@
       </w:pPr>
       <w:bookmarkStart w:id="31" w:name="_Toc53138841"/>
       <w:r>
-        <w:lastRenderedPageBreak/>
         <w:t>Funcionalidades do Sistema (Cadastro dos usuários)</w:t>
       </w:r>
       <w:bookmarkEnd w:id="31"/>
@@ -8978,7 +9231,15 @@
     <w:p/>
     <w:p>
       <w:r>
-        <w:t>Caso não haja nenhum dado no Local Storage, o próprio site irá criar dois dados iniciais e exibirá a mensagem: “Dados de usuários não encontrados no localStorage.  Fazendo carga inicial.”.</w:t>
+        <w:t xml:space="preserve">Caso não haja nenhum dado no Local Storage, o próprio site irá criar dois dados iniciais e exibirá a mensagem: “Dados de usuários não encontrados no </w:t>
+      </w:r>
+      <w:proofErr w:type="spellStart"/>
+      <w:r>
+        <w:t>localStorage</w:t>
+      </w:r>
+      <w:proofErr w:type="spellEnd"/>
+      <w:r>
+        <w:t>.  Fazendo carga inicial.”.</w:t>
       </w:r>
     </w:p>
     <w:p/>
@@ -8986,9 +9247,9 @@
       <w:r>
         <w:object w:dxaOrig="8664" w:dyaOrig="4723" w14:anchorId="7EA68CB0">
           <v:rect id="rectole0000000005" o:spid="_x0000_i1025" style="width:433.5pt;height:236.25pt" o:ole="" o:preferrelative="t" stroked="f">
-            <v:imagedata r:id="rId16" o:title=""/>
+            <v:imagedata r:id="rId15" o:title=""/>
           </v:rect>
-          <o:OLEObject Type="Embed" ProgID="StaticMetafile" ShapeID="rectole0000000005" DrawAspect="Content" ObjectID="_1663751670" r:id="rId17"/>
+          <o:OLEObject Type="Embed" ProgID="StaticMetafile" ShapeID="rectole0000000005" DrawAspect="Content" ObjectID="_1663752709" r:id="rId16"/>
         </w:object>
       </w:r>
     </w:p>
@@ -9062,7 +9323,7 @@
       <w:r>
         <w:t xml:space="preserve">1a. Faça o download do arquivo do projeto (ZIP) ou clone do projeto no GitHub através do site </w:t>
       </w:r>
-      <w:hyperlink r:id="rId18">
+      <w:hyperlink r:id="rId17">
         <w:r>
           <w:rPr>
             <w:color w:val="0000FF"/>
@@ -9076,13 +9337,31 @@
       </w:r>
     </w:p>
     <w:p>
-      <w:r>
-        <w:t>2a. Descompacte o arquivo em uma pasta específica;</w:t>
-      </w:r>
-    </w:p>
-    <w:p>
-      <w:r>
-        <w:t>3a. Abra o Visual Studio Code e execute o Live Server;</w:t>
+      <w:proofErr w:type="gramStart"/>
+      <w:r>
+        <w:t>2a. Descompacte</w:t>
+      </w:r>
+      <w:proofErr w:type="gramEnd"/>
+      <w:r>
+        <w:t xml:space="preserve"> o arquivo em uma pasta específica;</w:t>
+      </w:r>
+    </w:p>
+    <w:p>
+      <w:proofErr w:type="gramStart"/>
+      <w:r>
+        <w:t>3a. Abra</w:t>
+      </w:r>
+      <w:proofErr w:type="gramEnd"/>
+      <w:r>
+        <w:t xml:space="preserve"> o Visual Studio </w:t>
+      </w:r>
+      <w:proofErr w:type="spellStart"/>
+      <w:r>
+        <w:t>Code</w:t>
+      </w:r>
+      <w:proofErr w:type="spellEnd"/>
+      <w:r>
+        <w:t xml:space="preserve"> e execute o Live Server;</w:t>
       </w:r>
     </w:p>
     <w:p>
@@ -9092,7 +9371,7 @@
       <w:r>
         <w:br/>
       </w:r>
-      <w:hyperlink r:id="rId19">
+      <w:hyperlink r:id="rId18">
         <w:r>
           <w:rPr>
             <w:color w:val="1155CC"/>
@@ -9113,6 +9392,7 @@
         <w:rPr>
           <w:b/>
         </w:rPr>
+        <w:lastRenderedPageBreak/>
         <w:t>A segunda maneira é:</w:t>
       </w:r>
     </w:p>
@@ -9120,7 +9400,7 @@
       <w:r>
         <w:t xml:space="preserve">1b. Abra um navegador de Internet e informe a seguinte URL: </w:t>
       </w:r>
-      <w:hyperlink r:id="rId20">
+      <w:hyperlink r:id="rId19">
         <w:r>
           <w:rPr>
             <w:color w:val="0000FF"/>
@@ -9141,10 +9421,10 @@
       </w:pPr>
     </w:p>
     <w:sectPr>
-      <w:headerReference w:type="default" r:id="rId21"/>
-      <w:footerReference w:type="default" r:id="rId22"/>
-      <w:headerReference w:type="first" r:id="rId23"/>
-      <w:footerReference w:type="first" r:id="rId24"/>
+      <w:headerReference w:type="default" r:id="rId20"/>
+      <w:footerReference w:type="default" r:id="rId21"/>
+      <w:headerReference w:type="first" r:id="rId22"/>
+      <w:footerReference w:type="first" r:id="rId23"/>
       <w:pgSz w:w="11909" w:h="16834"/>
       <w:pgMar w:top="708" w:right="1440" w:bottom="829" w:left="1440" w:header="350" w:footer="720" w:gutter="0"/>
       <w:pgNumType w:start="1"/>
@@ -9199,7 +9479,7 @@
       <w:rPr>
         <w:noProof/>
       </w:rPr>
-      <w:t>12</w:t>
+      <w:t>14</w:t>
     </w:r>
     <w:r>
       <w:fldChar w:fldCharType="end"/>
@@ -11397,7 +11677,7 @@
 </file>
 
 <file path=customXml/itemProps2.xml><?xml version="1.0" encoding="utf-8"?>
-<ds:datastoreItem xmlns:ds="http://schemas.openxmlformats.org/officeDocument/2006/customXml" ds:itemID="{B095C7BD-EEC4-465C-BC1D-21E888E4F7CA}">
+<ds:datastoreItem xmlns:ds="http://schemas.openxmlformats.org/officeDocument/2006/customXml" ds:itemID="{DE5237E0-1E1F-4EFF-BC26-FC3673049837}">
   <ds:schemaRefs>
     <ds:schemaRef ds:uri="http://schemas.openxmlformats.org/officeDocument/2006/bibliography"/>
   </ds:schemaRefs>

</xml_diff>

<commit_message>
atualizacao dos arquivos dos psicologos e do relatorio
</commit_message>
<xml_diff>
--- a/docs/Interacao Sociais Sprint 1.docx
+++ b/docs/Interacao Sociais Sprint 1.docx
@@ -1634,6 +1634,7 @@
           <w:docPartUnique/>
         </w:docPartObj>
       </w:sdtPr>
+      <w:sdtEndPr/>
       <w:sdtContent>
         <w:p>
           <w:pPr>
@@ -10322,16 +10323,7 @@
         <w:jc w:val="center"/>
       </w:pPr>
       <w:r>
-        <w:t xml:space="preserve">Figura </w:t>
-      </w:r>
-      <w:r>
-        <w:t>6</w:t>
-      </w:r>
-      <w:r>
-        <w:t xml:space="preserve"> </w:t>
-      </w:r>
-      <w:r>
-        <w:t>– Barra Lateral</w:t>
+        <w:t>Figura 6 – Barra Lateral</w:t>
       </w:r>
     </w:p>
     <w:p>
@@ -10555,16 +10547,7 @@
         <w:jc w:val="center"/>
       </w:pPr>
       <w:r>
-        <w:t>Figura</w:t>
-      </w:r>
-      <w:r>
-        <w:t xml:space="preserve"> 7</w:t>
-      </w:r>
-      <w:r>
-        <w:t xml:space="preserve"> – </w:t>
-      </w:r>
-      <w:r>
-        <w:t>Menu paciente</w:t>
+        <w:t>Figura 7 – Menu paciente</w:t>
       </w:r>
     </w:p>
     <w:p>
@@ -10748,16 +10731,7 @@
         <w:jc w:val="center"/>
       </w:pPr>
       <w:r>
-        <w:t xml:space="preserve">Figura </w:t>
-      </w:r>
-      <w:r>
-        <w:t>8</w:t>
-      </w:r>
-      <w:r>
-        <w:t xml:space="preserve"> </w:t>
-      </w:r>
-      <w:r>
-        <w:t>– Menu psicólogo</w:t>
+        <w:t>Figura 8 – Menu psicólogo</w:t>
       </w:r>
     </w:p>
     <w:p>
@@ -10941,16 +10915,7 @@
         <w:jc w:val="center"/>
       </w:pPr>
       <w:r>
-        <w:t xml:space="preserve">Figura </w:t>
-      </w:r>
-      <w:r>
-        <w:t>9</w:t>
-      </w:r>
-      <w:r>
-        <w:t xml:space="preserve"> – M</w:t>
-      </w:r>
-      <w:r>
-        <w:t>inha Indicações</w:t>
+        <w:t>Figura 9 – Minha Indicações</w:t>
       </w:r>
     </w:p>
     <w:p>
@@ -11154,16 +11119,7 @@
         <w:jc w:val="center"/>
       </w:pPr>
       <w:r>
-        <w:t xml:space="preserve">Figura </w:t>
-      </w:r>
-      <w:r>
-        <w:t>10</w:t>
-      </w:r>
-      <w:r>
-        <w:t xml:space="preserve"> – </w:t>
-      </w:r>
-      <w:r>
-        <w:t>Perfis</w:t>
+        <w:t>Figura 10 – Perfis</w:t>
       </w:r>
     </w:p>
     <w:p>
@@ -11753,16 +11709,7 @@
       </w:pPr>
       <w:r>
         <w:lastRenderedPageBreak/>
-        <w:t>Figura 1</w:t>
-      </w:r>
-      <w:r>
-        <w:t>2</w:t>
-      </w:r>
-      <w:r>
-        <w:t xml:space="preserve"> – </w:t>
-      </w:r>
-      <w:r>
-        <w:t>Meus Psicólogos</w:t>
+        <w:t>Figura 12 – Meus Psicólogos</w:t>
       </w:r>
     </w:p>
     <w:p/>
@@ -11997,16 +11944,7 @@
         <w:jc w:val="center"/>
       </w:pPr>
       <w:r>
-        <w:t>Figura 1</w:t>
-      </w:r>
-      <w:r>
-        <w:t>3</w:t>
-      </w:r>
-      <w:r>
-        <w:t xml:space="preserve"> – Meus P</w:t>
-      </w:r>
-      <w:r>
-        <w:t>acientes</w:t>
+        <w:t>Figura 13 – Meus Pacientes</w:t>
       </w:r>
     </w:p>
     <w:p>
@@ -12351,16 +12289,7 @@
         <w:jc w:val="center"/>
       </w:pPr>
       <w:r>
-        <w:t>Figura 1</w:t>
-      </w:r>
-      <w:r>
-        <w:t>4</w:t>
-      </w:r>
-      <w:r>
-        <w:t xml:space="preserve"> – </w:t>
-      </w:r>
-      <w:r>
-        <w:t>Chat</w:t>
+        <w:t>Figura 14 – Chat</w:t>
       </w:r>
     </w:p>
     <w:p>
@@ -12710,16 +12639,7 @@
         <w:jc w:val="center"/>
       </w:pPr>
       <w:r>
-        <w:t>Figura 1</w:t>
-      </w:r>
-      <w:r>
-        <w:t>5</w:t>
-      </w:r>
-      <w:r>
-        <w:t xml:space="preserve"> – C</w:t>
-      </w:r>
-      <w:r>
-        <w:t>hat</w:t>
+        <w:t>Figura 15 – Chat</w:t>
       </w:r>
     </w:p>
     <w:p>
@@ -13125,16 +13045,7 @@
         <w:jc w:val="center"/>
       </w:pPr>
       <w:r>
-        <w:t>Figura 1</w:t>
-      </w:r>
-      <w:r>
-        <w:t>6</w:t>
-      </w:r>
-      <w:r>
-        <w:t xml:space="preserve"> – </w:t>
-      </w:r>
-      <w:r>
-        <w:t>Opções</w:t>
+        <w:t>Figura 16 – Opções</w:t>
       </w:r>
     </w:p>
     <w:p>
@@ -13419,13 +13330,7 @@
         <w:jc w:val="center"/>
       </w:pPr>
       <w:r>
-        <w:t xml:space="preserve">Figura </w:t>
-      </w:r>
-      <w:r>
-        <w:t>17</w:t>
-      </w:r>
-      <w:r>
-        <w:t xml:space="preserve"> – Opções</w:t>
+        <w:t>Figura 17 – Opções</w:t>
       </w:r>
     </w:p>
     <w:p>
@@ -13752,10 +13657,7 @@
         <w:t>8</w:t>
       </w:r>
       <w:r>
-        <w:t xml:space="preserve"> – </w:t>
-      </w:r>
-      <w:r>
-        <w:t>Gerenciar Psicólo</w:t>
+        <w:t xml:space="preserve"> – Gerenciar Psicólo</w:t>
       </w:r>
       <w:r>
         <w:t>gos</w:t>
@@ -14127,16 +14029,7 @@
         <w:jc w:val="center"/>
       </w:pPr>
       <w:r>
-        <w:t>Figura 1</w:t>
-      </w:r>
-      <w:r>
-        <w:t>9</w:t>
-      </w:r>
-      <w:r>
-        <w:t xml:space="preserve"> – Gerenciar P</w:t>
-      </w:r>
-      <w:r>
-        <w:t>acientes</w:t>
+        <w:t>Figura 19 – Gerenciar Pacientes</w:t>
       </w:r>
     </w:p>
     <w:p>
@@ -14557,10 +14450,7 @@
         <w:jc w:val="center"/>
       </w:pPr>
       <w:r>
-        <w:t>Figura 19 – Gerenciar</w:t>
-      </w:r>
-      <w:r>
-        <w:t xml:space="preserve"> Conta</w:t>
+        <w:t>Figura 19 – Gerenciar Conta</w:t>
       </w:r>
     </w:p>
     <w:p>
@@ -14956,13 +14846,7 @@
         <w:jc w:val="center"/>
       </w:pPr>
       <w:r>
-        <w:t xml:space="preserve">Figura </w:t>
-      </w:r>
-      <w:r>
-        <w:t>20</w:t>
-      </w:r>
-      <w:r>
-        <w:t xml:space="preserve"> – Gerenciar Conta</w:t>
+        <w:t>Figura 20 – Gerenciar Conta</w:t>
       </w:r>
     </w:p>
     <w:p>
@@ -16046,7 +15930,24 @@
         <w:pStyle w:val="Ttulo2"/>
       </w:pPr>
       <w:bookmarkStart w:id="34" w:name="_Toc53511701"/>
-      <w:r>
+    </w:p>
+    <w:p>
+      <w:pPr>
+        <w:pStyle w:val="Ttulo2"/>
+      </w:pPr>
+    </w:p>
+    <w:p>
+      <w:pPr>
+        <w:pStyle w:val="Ttulo2"/>
+      </w:pPr>
+    </w:p>
+    <w:p/>
+    <w:p>
+      <w:pPr>
+        <w:pStyle w:val="Ttulo2"/>
+      </w:pPr>
+      <w:r>
+        <w:lastRenderedPageBreak/>
         <w:t>Funcionalidades do Sistema (Cadastro dos usuários)</w:t>
       </w:r>
       <w:bookmarkEnd w:id="34"/>
@@ -16095,10 +15996,10 @@
           <w:noProof/>
         </w:rPr>
         <w:object w:dxaOrig="8664" w:dyaOrig="4723" w14:anchorId="7EA68CB0">
-          <v:rect id="rectole0000000005" o:spid="_x0000_i1025" style="width:433.8pt;height:236.4pt" o:ole="" o:preferrelative="t" stroked="f">
+          <v:rect id="rectole0000000005" o:spid="_x0000_i1025" style="width:433.5pt;height:236.25pt" o:ole="" o:preferrelative="t" stroked="f">
             <v:imagedata r:id="rId44" o:title=""/>
           </v:rect>
-          <o:OLEObject Type="Embed" ProgID="StaticMetafile" ShapeID="rectole0000000005" DrawAspect="Content" ObjectID="_1664129352" r:id="rId45"/>
+          <o:OLEObject Type="Embed" ProgID="StaticMetafile" ShapeID="rectole0000000005" DrawAspect="Content" ObjectID="_1664129899" r:id="rId45"/>
         </w:object>
       </w:r>
     </w:p>
@@ -16243,7 +16144,222 @@
         <w:t>.</w:t>
       </w:r>
     </w:p>
+    <w:p>
+      <w:pPr>
+        <w:pStyle w:val="Ttulo2"/>
+      </w:pPr>
+      <w:r>
+        <w:lastRenderedPageBreak/>
+        <w:t xml:space="preserve">Funcionalidades do Sistema (Cadastro dos </w:t>
+      </w:r>
+      <w:r>
+        <w:t>psicólogos</w:t>
+      </w:r>
+      <w:r>
+        <w:t>)</w:t>
+      </w:r>
+    </w:p>
     <w:p/>
+    <w:p>
+      <w:r>
+        <w:t>Nesta seção é apresentada a tela desenvolvida para realizar o cadastro no sistema de psicólogos. O respectivo endereço (URL) e outras orientações de acesso são apresentadas na sequência.</w:t>
+      </w:r>
+    </w:p>
+    <w:p>
+      <w:pPr>
+        <w:pStyle w:val="Ttulo3"/>
+      </w:pPr>
+      <w:r>
+        <w:t>Tela de cadastro dos psicólogos</w:t>
+      </w:r>
+    </w:p>
+    <w:p>
+      <w:pPr>
+        <w:ind w:firstLine="720"/>
+      </w:pPr>
+      <w:r>
+        <w:t>A tela de cadastro de psicólogos utiliza o mesmo sistema de cadastro de usuários, com pequenas diferenças em relação aos dados informados, exige o número de registro ao CRP do psicólogo para que possa confirmar se é vinculado ao CRP. Também exige que o psicólogo descreva mais sobre o seu trabalho. Além disso não há opção de anonimato para o psicólogo.</w:t>
+      </w:r>
+    </w:p>
+    <w:p>
+      <w:r>
+        <w:t xml:space="preserve"> </w:t>
+      </w:r>
+      <w:r>
+        <w:tab/>
+        <w:t>Todo esse sistema se semelha bastante com o sistema de cadastro de usuário, utilizando também o formato JSON para identificar os dados e o registrando no Local Storage, caso não encontre o registro de nenhum dado, o site criará dados inicias e exibirá a mensagem “Dados de usuários não encontrados no Local Storage. Fazendo a carga inicial.”.</w:t>
+      </w:r>
+    </w:p>
+    <w:p/>
+    <w:p>
+      <w:r>
+        <w:drawing>
+          <wp:inline distT="0" distB="0" distL="0" distR="0" wp14:anchorId="2C671A1A" wp14:editId="0A6116D7">
+            <wp:extent cx="5733415" cy="3173730"/>
+            <wp:effectExtent l="0" t="0" r="0" b="0"/>
+            <wp:docPr id="6" name="Imagem 6"/>
+            <wp:cNvGraphicFramePr>
+              <a:graphicFrameLocks xmlns:a="http://schemas.openxmlformats.org/drawingml/2006/main" noChangeAspect="1"/>
+            </wp:cNvGraphicFramePr>
+            <a:graphic xmlns:a="http://schemas.openxmlformats.org/drawingml/2006/main">
+              <a:graphicData uri="http://schemas.openxmlformats.org/drawingml/2006/picture">
+                <pic:pic xmlns:pic="http://schemas.openxmlformats.org/drawingml/2006/picture">
+                  <pic:nvPicPr>
+                    <pic:cNvPr id="1" name=""/>
+                    <pic:cNvPicPr/>
+                  </pic:nvPicPr>
+                  <pic:blipFill>
+                    <a:blip r:embed="rId49"/>
+                    <a:stretch>
+                      <a:fillRect/>
+                    </a:stretch>
+                  </pic:blipFill>
+                  <pic:spPr>
+                    <a:xfrm>
+                      <a:off x="0" y="0"/>
+                      <a:ext cx="5733415" cy="3173730"/>
+                    </a:xfrm>
+                    <a:prstGeom prst="rect">
+                      <a:avLst/>
+                    </a:prstGeom>
+                  </pic:spPr>
+                </pic:pic>
+              </a:graphicData>
+            </a:graphic>
+          </wp:inline>
+        </w:drawing>
+      </w:r>
+    </w:p>
+    <w:p>
+      <w:pPr>
+        <w:jc w:val="center"/>
+      </w:pPr>
+      <w:r>
+        <w:t>Figura 5 – Tela de Cadastro</w:t>
+      </w:r>
+    </w:p>
+    <w:p>
+      <w:pPr>
+        <w:rPr>
+          <w:b/>
+          <w:u w:val="single"/>
+        </w:rPr>
+      </w:pPr>
+    </w:p>
+    <w:p>
+      <w:pPr>
+        <w:rPr>
+          <w:b/>
+          <w:u w:val="single"/>
+        </w:rPr>
+      </w:pPr>
+      <w:r>
+        <w:rPr>
+          <w:b/>
+          <w:u w:val="single"/>
+        </w:rPr>
+        <w:t>Instruções de acesso</w:t>
+      </w:r>
+    </w:p>
+    <w:p>
+      <w:pPr>
+        <w:rPr>
+          <w:b/>
+          <w:u w:val="single"/>
+        </w:rPr>
+      </w:pPr>
+    </w:p>
+    <w:p>
+      <w:r>
+        <w:t xml:space="preserve">Existem duas maneiras distintas de acessar o site. </w:t>
+      </w:r>
+    </w:p>
+    <w:p>
+      <w:pPr>
+        <w:rPr>
+          <w:b/>
+        </w:rPr>
+      </w:pPr>
+      <w:r>
+        <w:rPr>
+          <w:b/>
+        </w:rPr>
+        <w:t>A primeira maneira:</w:t>
+      </w:r>
+    </w:p>
+    <w:p>
+      <w:r>
+        <w:t xml:space="preserve">1a. Faça o download do arquivo do projeto (ZIP) ou clone do projeto no GitHub através do site </w:t>
+      </w:r>
+      <w:hyperlink r:id="rId50">
+        <w:r>
+          <w:rPr>
+            <w:color w:val="0000FF"/>
+            <w:u w:val="single"/>
+          </w:rPr>
+          <w:t>https://github.com/ICEI-PUC-Minas-PMGCC-TI/tiaw-pmg-cc-t-20202-interacoes-sociais</w:t>
+        </w:r>
+      </w:hyperlink>
+      <w:r>
+        <w:t>;</w:t>
+      </w:r>
+    </w:p>
+    <w:p>
+      <w:r>
+        <w:t>2a. Descompacte o arquivo em uma pasta específica;</w:t>
+      </w:r>
+    </w:p>
+    <w:p>
+      <w:r>
+        <w:t>3a. Abra o Visual Studio Code e execute o Live Server;</w:t>
+      </w:r>
+    </w:p>
+    <w:p>
+      <w:r>
+        <w:t>4a. Abra um navegador de Internet e informe a seguinte URL:</w:t>
+      </w:r>
+      <w:r>
+        <w:br/>
+      </w:r>
+      <w:hyperlink r:id="rId51" w:history="1">
+        <w:r>
+          <w:rPr>
+            <w:rStyle w:val="Hyperlink"/>
+          </w:rPr>
+          <w:t>http://localhost:5500/cadastro_psicologos.html</w:t>
+        </w:r>
+      </w:hyperlink>
+    </w:p>
+    <w:p/>
+    <w:p>
+      <w:pPr>
+        <w:rPr>
+          <w:b/>
+        </w:rPr>
+      </w:pPr>
+      <w:r>
+        <w:rPr>
+          <w:b/>
+        </w:rPr>
+        <w:t>A segunda maneira é:</w:t>
+      </w:r>
+    </w:p>
+    <w:p>
+      <w:r>
+        <w:t xml:space="preserve">1b. Abra um navegador de Internet e informe a seguinte URL: </w:t>
+      </w:r>
+      <w:hyperlink r:id="rId52" w:history="1">
+        <w:r>
+          <w:rPr>
+            <w:rStyle w:val="Hyperlink"/>
+          </w:rPr>
+          <w:t>https://matheusaugm.github.io/</w:t>
+        </w:r>
+      </w:hyperlink>
+      <w:r>
+        <w:t>.</w:t>
+      </w:r>
+    </w:p>
     <w:p/>
     <w:p>
       <w:pPr>
@@ -16315,7 +16431,7 @@
       <w:r>
         <w:t xml:space="preserve"> </w:t>
       </w:r>
-      <w:hyperlink r:id="rId49" w:history="1">
+      <w:hyperlink r:id="rId53" w:history="1">
         <w:r>
           <w:rPr>
             <w:rStyle w:val="Hyperlink"/>
@@ -16331,7 +16447,7 @@
       <w:r>
         <w:t xml:space="preserve">IMASTERS. Fluxo de desenvolvimento com GitFlow. </w:t>
       </w:r>
-      <w:hyperlink r:id="rId50" w:anchor=":~:text=Como%20afirma%20Vincent%20Driessen%20(2010,o%20trunk%20e%20o%20branch" w:history="1">
+      <w:hyperlink r:id="rId54" w:anchor=":~:text=Como%20afirma%20Vincent%20Driessen%20(2010,o%20trunk%20e%20o%20branch" w:history="1">
         <w:r>
           <w:rPr>
             <w:rStyle w:val="Hyperlink"/>
@@ -16347,10 +16463,10 @@
       </w:r>
     </w:p>
     <w:sectPr>
-      <w:headerReference w:type="default" r:id="rId51"/>
-      <w:footerReference w:type="default" r:id="rId52"/>
-      <w:headerReference w:type="first" r:id="rId53"/>
-      <w:footerReference w:type="first" r:id="rId54"/>
+      <w:headerReference w:type="default" r:id="rId55"/>
+      <w:footerReference w:type="default" r:id="rId56"/>
+      <w:headerReference w:type="first" r:id="rId57"/>
+      <w:footerReference w:type="first" r:id="rId58"/>
       <w:pgSz w:w="11909" w:h="16834"/>
       <w:pgMar w:top="708" w:right="1440" w:bottom="829" w:left="1440" w:header="350" w:footer="720" w:gutter="0"/>
       <w:pgNumType w:start="1"/>
@@ -20441,28 +20557,28 @@
 </file>
 
 <file path=customXml/item1.xml><?xml version="1.0" encoding="utf-8"?>
-<b:Sources xmlns:b="http://schemas.openxmlformats.org/officeDocument/2006/bibliography" xmlns="http://schemas.openxmlformats.org/officeDocument/2006/bibliography" SelectedStyle="\APASixthEditionOfficeOnline.xsl" StyleName="APA" Version="6"/>
-</file>
-
-<file path=customXml/item2.xml><?xml version="1.0" encoding="utf-8"?>
 <go:gDocsCustomXmlDataStorage xmlns:go="http://customooxmlschemas.google.com/" xmlns:r="http://schemas.openxmlformats.org/officeDocument/2006/relationships">
   <go:docsCustomData xmlns:go="http://customooxmlschemas.google.com/" roundtripDataSignature="AMtx7mjU5ezXnxtsERSk2eH+68N/WDGbKQ==">AMUW2mULKb5u6Df4P73+yjMeBUtt+TGAuRUbD/Fb3Itbjy3+133lHNC/6AaCubDQRTeuHF7wGU2IF3JnrKd7cb0tXZKctysvcwBIElgTeOtNxPs0HfW8Pce4Q1VRJCMPMgItd32zWFUehTDuVALlOv4CflEtAPCW+nOnmF4cX/zNwx5J2MOM2eQHKwGkgtpdxWZiMkBpBoPELiXbTNytv3mlG+ZK4jr9AkmqldGMWEKFIvAh39/lNAe/aKKeHDnVROmP4W4T/ZsGsU/eUXgSJEB/tF6G0JK+3Na1MJKVOXl5Jf3kIMVEpoDZ4xiGHZYCouoIkb+P9ml1/feBlDbho5/7f1gDES4PK2bh5xOUsfV3T+/NXm/PTOWwec+tmGpBxkqqFbpumkIZ3rWJmtKry3Cd6BDmZZnNvgJJ1qeVWbHqE0u9o+V7rt4lJa403m4Wz82WscI3R0/AsvkNF4m9ySa4n55Ea+0x7w==</go:docsCustomData>
 </go:gDocsCustomXmlDataStorage>
 </file>
 
-<file path=customXml/itemProps1.xml><?xml version="1.0" encoding="utf-8"?>
-<ds:datastoreItem xmlns:ds="http://schemas.openxmlformats.org/officeDocument/2006/customXml" ds:itemID="{DE5237E0-1E1F-4EFF-BC26-FC3673049837}">
-  <ds:schemaRefs>
-    <ds:schemaRef ds:uri="http://schemas.openxmlformats.org/officeDocument/2006/bibliography"/>
-  </ds:schemaRefs>
-</ds:datastoreItem>
+<file path=customXml/item2.xml><?xml version="1.0" encoding="utf-8"?>
+<b:Sources xmlns:b="http://schemas.openxmlformats.org/officeDocument/2006/bibliography" xmlns="http://schemas.openxmlformats.org/officeDocument/2006/bibliography" SelectedStyle="\APASixthEditionOfficeOnline.xsl" StyleName="APA" Version="6"/>
 </file>
 
-<file path=customXml/itemProps2.xml><?xml version="1.0" encoding="utf-8"?>
+<file path=customXml/itemProps1.xml><?xml version="1.0" encoding="utf-8"?>
 <ds:datastoreItem xmlns:ds="http://schemas.openxmlformats.org/officeDocument/2006/customXml" ds:itemID="{11111111-1234-1234-1234-123412341234}">
   <ds:schemaRefs>
     <ds:schemaRef ds:uri="http://customooxmlschemas.google.com/"/>
     <ds:schemaRef ds:uri="http://schemas.openxmlformats.org/officeDocument/2006/relationships"/>
   </ds:schemaRefs>
 </ds:datastoreItem>
+</file>
+
+<file path=customXml/itemProps2.xml><?xml version="1.0" encoding="utf-8"?>
+<ds:datastoreItem xmlns:ds="http://schemas.openxmlformats.org/officeDocument/2006/customXml" ds:itemID="{DE5237E0-1E1F-4EFF-BC26-FC3673049837}">
+  <ds:schemaRefs>
+    <ds:schemaRef ds:uri="http://schemas.openxmlformats.org/officeDocument/2006/bibliography"/>
+  </ds:schemaRefs>
+</ds:datastoreItem>
 </file>
</xml_diff>